<commit_message>
Update templates for sanction outcomes, Display region/district
</commit_message>
<xml_diff>
--- a/wildlifecompliance/static/wildlifecompliance/templates/Remediation-Notice.docx
+++ b/wildlifecompliance/static/wildlifecompliance/templates/Remediation-Notice.docx
@@ -528,22 +528,37 @@
           </w:p>
           <w:p>
             <w:pPr>
-              <w:rPr/>
-            </w:pPr>
-            <w:r>
-              <w:rPr>
-                <w:rtl w:val="0"/>
-              </w:rPr>
-            </w:r>
-          </w:p>
-          <w:p>
-            <w:pPr>
-              <w:rPr/>
-            </w:pPr>
-            <w:r>
-              <w:rPr>
-                <w:rtl w:val="0"/>
-              </w:rPr>
+              <w:rPr>
+                <w:b w:val="1"/>
+                <w:sz w:val="20"/>
+                <w:szCs w:val="20"/>
+              </w:rPr>
+            </w:pPr>
+            <w:r>
+              <w:rPr>
+                <w:rtl w:val="0"/>
+              </w:rPr>
+              <w:t xml:space="preserve">{% for ra in remediation_actions %}</w:t>
+            </w:r>
+            <w:r>
+              <w:rPr>
+                <w:b w:val="1"/>
+                <w:sz w:val="20"/>
+                <w:szCs w:val="20"/>
+                <w:rtl w:val="0"/>
+              </w:rPr>
+              <w:t xml:space="preserve">{{ ra.action }} ( Due date: {{ ra.due_date }} )</w:t>
+            </w:r>
+          </w:p>
+          <w:p>
+            <w:pPr>
+              <w:rPr/>
+            </w:pPr>
+            <w:r>
+              <w:rPr>
+                <w:rtl w:val="0"/>
+              </w:rPr>
+              <w:t xml:space="preserve">{% endfor %}</w:t>
             </w:r>
           </w:p>
           <w:p>

</xml_diff>